<commit_message>
Atualização de documentos diversos
</commit_message>
<xml_diff>
--- a/Acompanhamento/Plano de Iteração E2 Sistema de Rastreamento.docx
+++ b/Acompanhamento/Plano de Iteração E2 Sistema de Rastreamento.docx
@@ -147,10 +147,7 @@
           </w:tcPr>
           <w:p>
             <w:r>
-              <w:t>04</w:t>
-            </w:r>
-            <w:r>
-              <w:t>/</w:t>
+              <w:t>04/</w:t>
             </w:r>
             <w:r>
               <w:t>12</w:t>
@@ -351,46 +348,19 @@
               <w:rPr>
                 <w:rFonts w:ascii="Arial" w:hAnsi="Arial" w:cs="Arial"/>
               </w:rPr>
-              <w:t xml:space="preserve">Criar tela de </w:t>
-            </w:r>
-            <w:r>
-              <w:rPr>
-                <w:rFonts w:ascii="Arial" w:hAnsi="Arial" w:cs="Arial"/>
-              </w:rPr>
-              <w:t>Acesso ao Sistema</w:t>
-            </w:r>
-          </w:p>
-        </w:tc>
-        <w:tc>
-          <w:tcPr>
-            <w:tcW w:w="1985" w:type="dxa"/>
-          </w:tcPr>
-          <w:p>
-            <w:r>
-              <w:t>16/12</w:t>
-            </w:r>
-            <w:r>
-              <w:t>/2013</w:t>
-            </w:r>
-          </w:p>
-        </w:tc>
-      </w:tr>
-      <w:tr>
-        <w:tc>
-          <w:tcPr>
-            <w:tcW w:w="4885" w:type="dxa"/>
-          </w:tcPr>
-          <w:p>
-            <w:pPr>
-              <w:rPr>
-                <w:rFonts w:ascii="Arial" w:hAnsi="Arial" w:cs="Arial"/>
-              </w:rPr>
-            </w:pPr>
-            <w:r>
-              <w:rPr>
-                <w:rFonts w:ascii="Arial" w:hAnsi="Arial" w:cs="Arial"/>
-              </w:rPr>
-              <w:t>Criar Localização de veículos</w:t>
+              <w:t xml:space="preserve">Criar </w:t>
+            </w:r>
+            <w:r>
+              <w:rPr>
+                <w:rFonts w:ascii="Arial" w:hAnsi="Arial" w:cs="Arial"/>
+              </w:rPr>
+              <w:t xml:space="preserve">Tela </w:t>
+            </w:r>
+            <w:r>
+              <w:rPr>
+                <w:rFonts w:ascii="Arial" w:hAnsi="Arial" w:cs="Arial"/>
+              </w:rPr>
+              <w:t>Localização de veículos</w:t>
             </w:r>
           </w:p>
         </w:tc>
@@ -594,8 +564,8 @@
       <w:tblGrid>
         <w:gridCol w:w="1530"/>
         <w:gridCol w:w="738"/>
-        <w:gridCol w:w="851"/>
-        <w:gridCol w:w="1134"/>
+        <w:gridCol w:w="709"/>
+        <w:gridCol w:w="1276"/>
         <w:gridCol w:w="1417"/>
         <w:gridCol w:w="709"/>
         <w:gridCol w:w="1418"/>
@@ -667,7 +637,7 @@
         </w:tc>
         <w:tc>
           <w:tcPr>
-            <w:tcW w:w="851" w:type="dxa"/>
+            <w:tcW w:w="709" w:type="dxa"/>
             <w:shd w:val="clear" w:color="auto" w:fill="D9D9D9"/>
           </w:tcPr>
           <w:p>
@@ -696,7 +666,7 @@
         </w:tc>
         <w:tc>
           <w:tcPr>
-            <w:tcW w:w="1134" w:type="dxa"/>
+            <w:tcW w:w="1276" w:type="dxa"/>
             <w:shd w:val="clear" w:color="auto" w:fill="D9D9D9"/>
           </w:tcPr>
           <w:p>
@@ -885,6 +855,12 @@
                 <w:rFonts w:ascii="Arial" w:hAnsi="Arial" w:cs="Arial"/>
               </w:rPr>
             </w:pPr>
+            <w:r>
+              <w:rPr>
+                <w:rFonts w:ascii="Arial" w:hAnsi="Arial" w:cs="Arial"/>
+              </w:rPr>
+              <w:t>Criar o Plano de Iteração E2</w:t>
+            </w:r>
           </w:p>
         </w:tc>
         <w:tc>
@@ -902,11 +878,18 @@
                 <w:lang w:eastAsia="ja-JP"/>
               </w:rPr>
             </w:pPr>
-          </w:p>
-        </w:tc>
-        <w:tc>
-          <w:tcPr>
-            <w:tcW w:w="851" w:type="dxa"/>
+            <w:r>
+              <w:rPr>
+                <w:rFonts w:ascii="Arial" w:hAnsi="Arial" w:cs="Arial"/>
+                <w:lang w:eastAsia="ja-JP"/>
+              </w:rPr>
+              <w:t>Alta</w:t>
+            </w:r>
+          </w:p>
+        </w:tc>
+        <w:tc>
+          <w:tcPr>
+            <w:tcW w:w="709" w:type="dxa"/>
             <w:noWrap/>
             <w:vAlign w:val="bottom"/>
           </w:tcPr>
@@ -923,7 +906,7 @@
         </w:tc>
         <w:tc>
           <w:tcPr>
-            <w:tcW w:w="1134" w:type="dxa"/>
+            <w:tcW w:w="1276" w:type="dxa"/>
             <w:noWrap/>
             <w:vAlign w:val="bottom"/>
           </w:tcPr>
@@ -936,6 +919,13 @@
                 <w:lang w:eastAsia="ja-JP"/>
               </w:rPr>
             </w:pPr>
+            <w:r>
+              <w:rPr>
+                <w:rFonts w:ascii="Arial" w:hAnsi="Arial" w:cs="Arial"/>
+                <w:lang w:eastAsia="ja-JP"/>
+              </w:rPr>
+              <w:t>Completo</w:t>
+            </w:r>
           </w:p>
         </w:tc>
         <w:tc>
@@ -951,6 +941,15 @@
                 <w:color w:val="4BACC6" w:themeColor="accent5"/>
               </w:rPr>
             </w:pPr>
+            <w:hyperlink r:id="rId7" w:history="1">
+              <w:r>
+                <w:rPr>
+                  <w:rStyle w:val="Hyperlink"/>
+                  <w:rFonts w:ascii="Arial" w:hAnsi="Arial" w:cs="Arial"/>
+                </w:rPr>
+                <w:t>https://github.com/valtervasconcelos/Projeto_de_Software_1</w:t>
+              </w:r>
+            </w:hyperlink>
           </w:p>
         </w:tc>
         <w:tc>
@@ -985,6 +984,13 @@
                 <w:lang w:eastAsia="ja-JP"/>
               </w:rPr>
             </w:pPr>
+            <w:r>
+              <w:rPr>
+                <w:rFonts w:ascii="Arial" w:hAnsi="Arial" w:cs="Arial"/>
+                <w:lang w:eastAsia="ja-JP"/>
+              </w:rPr>
+              <w:t>Valter Vasconcelos</w:t>
+            </w:r>
           </w:p>
         </w:tc>
         <w:tc>
@@ -1002,6 +1008,13 @@
                 <w:lang w:eastAsia="ja-JP"/>
               </w:rPr>
             </w:pPr>
+            <w:r>
+              <w:rPr>
+                <w:rFonts w:ascii="Arial" w:hAnsi="Arial" w:cs="Arial"/>
+                <w:lang w:eastAsia="ja-JP"/>
+              </w:rPr>
+              <w:t>1,5</w:t>
+            </w:r>
           </w:p>
         </w:tc>
         <w:tc>
@@ -1038,6 +1051,12 @@
                 <w:rFonts w:ascii="Arial" w:hAnsi="Arial" w:cs="Arial"/>
               </w:rPr>
             </w:pPr>
+            <w:r>
+              <w:rPr>
+                <w:rFonts w:ascii="Arial" w:hAnsi="Arial" w:cs="Arial"/>
+              </w:rPr>
+              <w:t>Atualizar o Documento de Visão</w:t>
+            </w:r>
           </w:p>
         </w:tc>
         <w:tc>
@@ -1055,11 +1074,18 @@
                 <w:lang w:eastAsia="ja-JP"/>
               </w:rPr>
             </w:pPr>
-          </w:p>
-        </w:tc>
-        <w:tc>
-          <w:tcPr>
-            <w:tcW w:w="851" w:type="dxa"/>
+            <w:r>
+              <w:rPr>
+                <w:rFonts w:ascii="Arial" w:hAnsi="Arial" w:cs="Arial"/>
+                <w:lang w:eastAsia="ja-JP"/>
+              </w:rPr>
+              <w:t>Alta</w:t>
+            </w:r>
+          </w:p>
+        </w:tc>
+        <w:tc>
+          <w:tcPr>
+            <w:tcW w:w="709" w:type="dxa"/>
             <w:noWrap/>
             <w:vAlign w:val="bottom"/>
           </w:tcPr>
@@ -1076,7 +1102,7 @@
         </w:tc>
         <w:tc>
           <w:tcPr>
-            <w:tcW w:w="1134" w:type="dxa"/>
+            <w:tcW w:w="1276" w:type="dxa"/>
             <w:noWrap/>
             <w:vAlign w:val="bottom"/>
           </w:tcPr>
@@ -1089,6 +1115,13 @@
                 <w:lang w:eastAsia="ja-JP"/>
               </w:rPr>
             </w:pPr>
+            <w:r>
+              <w:rPr>
+                <w:rFonts w:ascii="Arial" w:hAnsi="Arial" w:cs="Arial"/>
+                <w:lang w:eastAsia="ja-JP"/>
+              </w:rPr>
+              <w:t>Incompleto</w:t>
+            </w:r>
           </w:p>
         </w:tc>
         <w:tc>
@@ -1104,6 +1137,15 @@
                 <w:color w:val="4BACC6" w:themeColor="accent5"/>
               </w:rPr>
             </w:pPr>
+            <w:hyperlink r:id="rId8" w:history="1">
+              <w:r>
+                <w:rPr>
+                  <w:rStyle w:val="Hyperlink"/>
+                  <w:rFonts w:ascii="Arial" w:hAnsi="Arial" w:cs="Arial"/>
+                </w:rPr>
+                <w:t>https://github.com/valtervasconcelos/Projeto_de_Software_1</w:t>
+              </w:r>
+            </w:hyperlink>
           </w:p>
         </w:tc>
         <w:tc>
@@ -1138,6 +1180,13 @@
                 <w:lang w:eastAsia="ja-JP"/>
               </w:rPr>
             </w:pPr>
+            <w:r>
+              <w:rPr>
+                <w:rFonts w:ascii="Arial" w:hAnsi="Arial" w:cs="Arial"/>
+                <w:lang w:eastAsia="ja-JP"/>
+              </w:rPr>
+              <w:t>Valter Vasconcelos</w:t>
+            </w:r>
           </w:p>
         </w:tc>
         <w:tc>
@@ -1155,6 +1204,13 @@
                 <w:lang w:eastAsia="ja-JP"/>
               </w:rPr>
             </w:pPr>
+            <w:r>
+              <w:rPr>
+                <w:rFonts w:ascii="Arial" w:hAnsi="Arial" w:cs="Arial"/>
+                <w:lang w:eastAsia="ja-JP"/>
+              </w:rPr>
+              <w:t>2,0</w:t>
+            </w:r>
           </w:p>
         </w:tc>
         <w:tc>
@@ -1191,6 +1247,13 @@
                 <w:rFonts w:ascii="Arial" w:hAnsi="Arial" w:cs="Arial"/>
               </w:rPr>
             </w:pPr>
+            <w:r>
+              <w:rPr>
+                <w:rFonts w:ascii="Arial" w:hAnsi="Arial" w:cs="Arial"/>
+              </w:rPr>
+              <w:lastRenderedPageBreak/>
+              <w:t>Atualizar o Documento Lista de Riscos</w:t>
+            </w:r>
           </w:p>
         </w:tc>
         <w:tc>
@@ -1208,11 +1271,18 @@
                 <w:lang w:eastAsia="ja-JP"/>
               </w:rPr>
             </w:pPr>
-          </w:p>
-        </w:tc>
-        <w:tc>
-          <w:tcPr>
-            <w:tcW w:w="851" w:type="dxa"/>
+            <w:r>
+              <w:rPr>
+                <w:rFonts w:ascii="Arial" w:hAnsi="Arial" w:cs="Arial"/>
+                <w:lang w:eastAsia="ja-JP"/>
+              </w:rPr>
+              <w:t>Alta</w:t>
+            </w:r>
+          </w:p>
+        </w:tc>
+        <w:tc>
+          <w:tcPr>
+            <w:tcW w:w="709" w:type="dxa"/>
             <w:noWrap/>
             <w:vAlign w:val="bottom"/>
           </w:tcPr>
@@ -1229,7 +1299,7 @@
         </w:tc>
         <w:tc>
           <w:tcPr>
-            <w:tcW w:w="1134" w:type="dxa"/>
+            <w:tcW w:w="1276" w:type="dxa"/>
             <w:noWrap/>
             <w:vAlign w:val="bottom"/>
           </w:tcPr>
@@ -1242,6 +1312,13 @@
                 <w:lang w:eastAsia="ja-JP"/>
               </w:rPr>
             </w:pPr>
+            <w:r>
+              <w:rPr>
+                <w:rFonts w:ascii="Arial" w:hAnsi="Arial" w:cs="Arial"/>
+                <w:lang w:eastAsia="ja-JP"/>
+              </w:rPr>
+              <w:t>Incompleto</w:t>
+            </w:r>
           </w:p>
         </w:tc>
         <w:tc>
@@ -1257,6 +1334,15 @@
                 <w:color w:val="4BACC6" w:themeColor="accent5"/>
               </w:rPr>
             </w:pPr>
+            <w:hyperlink r:id="rId9" w:history="1">
+              <w:r>
+                <w:rPr>
+                  <w:rStyle w:val="Hyperlink"/>
+                  <w:rFonts w:ascii="Arial" w:hAnsi="Arial" w:cs="Arial"/>
+                </w:rPr>
+                <w:t>https://github.com/valtervasconcelos/Projeto_de_Software_1</w:t>
+              </w:r>
+            </w:hyperlink>
           </w:p>
         </w:tc>
         <w:tc>
@@ -1292,6 +1378,13 @@
                 <w:lang w:eastAsia="ja-JP"/>
               </w:rPr>
             </w:pPr>
+            <w:r>
+              <w:rPr>
+                <w:rFonts w:ascii="Arial" w:hAnsi="Arial" w:cs="Arial"/>
+                <w:lang w:eastAsia="ja-JP"/>
+              </w:rPr>
+              <w:t>Valter Vasconcelos</w:t>
+            </w:r>
           </w:p>
         </w:tc>
         <w:tc>
@@ -1309,6 +1402,13 @@
                 <w:lang w:eastAsia="ja-JP"/>
               </w:rPr>
             </w:pPr>
+            <w:r>
+              <w:rPr>
+                <w:rFonts w:ascii="Arial" w:hAnsi="Arial" w:cs="Arial"/>
+                <w:lang w:eastAsia="ja-JP"/>
+              </w:rPr>
+              <w:t>1,5</w:t>
+            </w:r>
           </w:p>
         </w:tc>
         <w:tc>
@@ -1345,6 +1445,12 @@
                 <w:rFonts w:ascii="Arial" w:hAnsi="Arial" w:cs="Arial"/>
               </w:rPr>
             </w:pPr>
+            <w:r>
+              <w:rPr>
+                <w:rFonts w:ascii="Arial" w:hAnsi="Arial" w:cs="Arial"/>
+              </w:rPr>
+              <w:t>Atualizar o Documento Lista de Itens de Trabalho</w:t>
+            </w:r>
           </w:p>
         </w:tc>
         <w:tc>
@@ -1362,11 +1468,18 @@
                 <w:lang w:eastAsia="ja-JP"/>
               </w:rPr>
             </w:pPr>
-          </w:p>
-        </w:tc>
-        <w:tc>
-          <w:tcPr>
-            <w:tcW w:w="851" w:type="dxa"/>
+            <w:r>
+              <w:rPr>
+                <w:rFonts w:ascii="Arial" w:hAnsi="Arial" w:cs="Arial"/>
+                <w:lang w:eastAsia="ja-JP"/>
+              </w:rPr>
+              <w:t>Alta</w:t>
+            </w:r>
+          </w:p>
+        </w:tc>
+        <w:tc>
+          <w:tcPr>
+            <w:tcW w:w="709" w:type="dxa"/>
             <w:noWrap/>
             <w:vAlign w:val="bottom"/>
           </w:tcPr>
@@ -1383,7 +1496,7 @@
         </w:tc>
         <w:tc>
           <w:tcPr>
-            <w:tcW w:w="1134" w:type="dxa"/>
+            <w:tcW w:w="1276" w:type="dxa"/>
             <w:noWrap/>
             <w:vAlign w:val="bottom"/>
           </w:tcPr>
@@ -1396,6 +1509,13 @@
                 <w:lang w:eastAsia="ja-JP"/>
               </w:rPr>
             </w:pPr>
+            <w:r>
+              <w:rPr>
+                <w:rFonts w:ascii="Arial" w:hAnsi="Arial" w:cs="Arial"/>
+                <w:lang w:eastAsia="ja-JP"/>
+              </w:rPr>
+              <w:t>Incompleto</w:t>
+            </w:r>
           </w:p>
         </w:tc>
         <w:tc>
@@ -1410,6 +1530,15 @@
                 <w:rFonts w:ascii="Arial" w:hAnsi="Arial" w:cs="Arial"/>
               </w:rPr>
             </w:pPr>
+            <w:hyperlink r:id="rId10" w:history="1">
+              <w:r>
+                <w:rPr>
+                  <w:rStyle w:val="Hyperlink"/>
+                  <w:rFonts w:ascii="Arial" w:hAnsi="Arial" w:cs="Arial"/>
+                </w:rPr>
+                <w:t>https://github.com/valtervasconcelos/Projeto_de_Software_1</w:t>
+              </w:r>
+            </w:hyperlink>
           </w:p>
         </w:tc>
         <w:tc>
@@ -1444,6 +1573,13 @@
                 <w:lang w:eastAsia="ja-JP"/>
               </w:rPr>
             </w:pPr>
+            <w:r>
+              <w:rPr>
+                <w:rFonts w:ascii="Arial" w:hAnsi="Arial" w:cs="Arial"/>
+                <w:lang w:eastAsia="ja-JP"/>
+              </w:rPr>
+              <w:t>Valter Vasconcelos</w:t>
+            </w:r>
           </w:p>
         </w:tc>
         <w:tc>
@@ -1461,6 +1597,13 @@
                 <w:lang w:eastAsia="ja-JP"/>
               </w:rPr>
             </w:pPr>
+            <w:r>
+              <w:rPr>
+                <w:rFonts w:ascii="Arial" w:hAnsi="Arial" w:cs="Arial"/>
+                <w:lang w:eastAsia="ja-JP"/>
+              </w:rPr>
+              <w:t>1,5</w:t>
+            </w:r>
           </w:p>
         </w:tc>
         <w:tc>
@@ -1497,6 +1640,12 @@
                 <w:rFonts w:ascii="Arial" w:hAnsi="Arial" w:cs="Arial"/>
               </w:rPr>
             </w:pPr>
+            <w:r>
+              <w:rPr>
+                <w:rFonts w:ascii="Arial" w:hAnsi="Arial" w:cs="Arial"/>
+              </w:rPr>
+              <w:t>Criar o Documento Especificação do Requisito</w:t>
+            </w:r>
           </w:p>
         </w:tc>
         <w:tc>
@@ -1514,11 +1663,18 @@
                 <w:lang w:eastAsia="ja-JP"/>
               </w:rPr>
             </w:pPr>
-          </w:p>
-        </w:tc>
-        <w:tc>
-          <w:tcPr>
-            <w:tcW w:w="851" w:type="dxa"/>
+            <w:r>
+              <w:rPr>
+                <w:rFonts w:ascii="Arial" w:hAnsi="Arial" w:cs="Arial"/>
+                <w:lang w:eastAsia="ja-JP"/>
+              </w:rPr>
+              <w:t>Alta</w:t>
+            </w:r>
+          </w:p>
+        </w:tc>
+        <w:tc>
+          <w:tcPr>
+            <w:tcW w:w="709" w:type="dxa"/>
             <w:noWrap/>
             <w:vAlign w:val="bottom"/>
           </w:tcPr>
@@ -1535,7 +1691,7 @@
         </w:tc>
         <w:tc>
           <w:tcPr>
-            <w:tcW w:w="1134" w:type="dxa"/>
+            <w:tcW w:w="1276" w:type="dxa"/>
             <w:noWrap/>
             <w:vAlign w:val="bottom"/>
           </w:tcPr>
@@ -1548,6 +1704,13 @@
                 <w:lang w:eastAsia="ja-JP"/>
               </w:rPr>
             </w:pPr>
+            <w:r>
+              <w:rPr>
+                <w:rFonts w:ascii="Arial" w:hAnsi="Arial" w:cs="Arial"/>
+                <w:lang w:eastAsia="ja-JP"/>
+              </w:rPr>
+              <w:t>Incompleto</w:t>
+            </w:r>
           </w:p>
         </w:tc>
         <w:tc>
@@ -1562,6 +1725,15 @@
                 <w:rFonts w:ascii="Arial" w:hAnsi="Arial" w:cs="Arial"/>
               </w:rPr>
             </w:pPr>
+            <w:hyperlink r:id="rId11" w:history="1">
+              <w:r>
+                <w:rPr>
+                  <w:rStyle w:val="Hyperlink"/>
+                  <w:rFonts w:ascii="Arial" w:hAnsi="Arial" w:cs="Arial"/>
+                </w:rPr>
+                <w:t>https://github.com/valtervasconcelos/Projeto_de_Software_1</w:t>
+              </w:r>
+            </w:hyperlink>
           </w:p>
         </w:tc>
         <w:tc>
@@ -1596,6 +1768,13 @@
                 <w:lang w:eastAsia="ja-JP"/>
               </w:rPr>
             </w:pPr>
+            <w:r>
+              <w:rPr>
+                <w:rFonts w:ascii="Arial" w:hAnsi="Arial" w:cs="Arial"/>
+                <w:lang w:eastAsia="ja-JP"/>
+              </w:rPr>
+              <w:t>Valter Vasconcelos</w:t>
+            </w:r>
           </w:p>
         </w:tc>
         <w:tc>
@@ -1613,6 +1792,13 @@
                 <w:lang w:eastAsia="ja-JP"/>
               </w:rPr>
             </w:pPr>
+            <w:r>
+              <w:rPr>
+                <w:rFonts w:ascii="Arial" w:hAnsi="Arial" w:cs="Arial"/>
+                <w:lang w:eastAsia="ja-JP"/>
+              </w:rPr>
+              <w:t>2,5</w:t>
+            </w:r>
           </w:p>
         </w:tc>
         <w:tc>
@@ -1649,6 +1835,12 @@
                 <w:rFonts w:ascii="Arial" w:hAnsi="Arial" w:cs="Arial"/>
               </w:rPr>
             </w:pPr>
+            <w:r>
+              <w:rPr>
+                <w:rFonts w:ascii="Arial" w:hAnsi="Arial" w:cs="Arial"/>
+              </w:rPr>
+              <w:t>Criar Tela Localização de veículos</w:t>
+            </w:r>
           </w:p>
         </w:tc>
         <w:tc>
@@ -1666,11 +1858,18 @@
                 <w:lang w:eastAsia="ja-JP"/>
               </w:rPr>
             </w:pPr>
-          </w:p>
-        </w:tc>
-        <w:tc>
-          <w:tcPr>
-            <w:tcW w:w="851" w:type="dxa"/>
+            <w:r>
+              <w:rPr>
+                <w:rFonts w:ascii="Arial" w:hAnsi="Arial" w:cs="Arial"/>
+                <w:lang w:eastAsia="ja-JP"/>
+              </w:rPr>
+              <w:t>Alta</w:t>
+            </w:r>
+          </w:p>
+        </w:tc>
+        <w:tc>
+          <w:tcPr>
+            <w:tcW w:w="709" w:type="dxa"/>
             <w:noWrap/>
             <w:vAlign w:val="bottom"/>
           </w:tcPr>
@@ -1687,7 +1886,7 @@
         </w:tc>
         <w:tc>
           <w:tcPr>
-            <w:tcW w:w="1134" w:type="dxa"/>
+            <w:tcW w:w="1276" w:type="dxa"/>
             <w:noWrap/>
             <w:vAlign w:val="bottom"/>
           </w:tcPr>
@@ -1700,6 +1899,13 @@
                 <w:lang w:eastAsia="ja-JP"/>
               </w:rPr>
             </w:pPr>
+            <w:r>
+              <w:rPr>
+                <w:rFonts w:ascii="Arial" w:hAnsi="Arial" w:cs="Arial"/>
+                <w:lang w:eastAsia="ja-JP"/>
+              </w:rPr>
+              <w:t>Incompleto</w:t>
+            </w:r>
           </w:p>
         </w:tc>
         <w:tc>
@@ -1714,6 +1920,15 @@
                 <w:rFonts w:ascii="Arial" w:hAnsi="Arial" w:cs="Arial"/>
               </w:rPr>
             </w:pPr>
+            <w:hyperlink r:id="rId12" w:history="1">
+              <w:r>
+                <w:rPr>
+                  <w:rStyle w:val="Hyperlink"/>
+                  <w:rFonts w:ascii="Arial" w:hAnsi="Arial" w:cs="Arial"/>
+                </w:rPr>
+                <w:t>https://github.com/valtervasconcelos/Projeto_de_Software_1</w:t>
+              </w:r>
+            </w:hyperlink>
           </w:p>
         </w:tc>
         <w:tc>
@@ -1748,6 +1963,13 @@
                 <w:lang w:eastAsia="ja-JP"/>
               </w:rPr>
             </w:pPr>
+            <w:r>
+              <w:rPr>
+                <w:rFonts w:ascii="Arial" w:hAnsi="Arial" w:cs="Arial"/>
+                <w:lang w:eastAsia="ja-JP"/>
+              </w:rPr>
+              <w:t>Valter Vasconcelos</w:t>
+            </w:r>
           </w:p>
         </w:tc>
         <w:tc>
@@ -1765,757 +1987,13 @@
                 <w:lang w:eastAsia="ja-JP"/>
               </w:rPr>
             </w:pPr>
-          </w:p>
-        </w:tc>
-        <w:tc>
-          <w:tcPr>
-            <w:tcW w:w="709" w:type="dxa"/>
-            <w:noWrap/>
-            <w:vAlign w:val="bottom"/>
-          </w:tcPr>
-          <w:p>
-            <w:pPr>
-              <w:widowControl/>
-              <w:spacing w:line="240" w:lineRule="auto"/>
-              <w:rPr>
-                <w:rFonts w:ascii="Arial" w:hAnsi="Arial" w:cs="Arial"/>
-                <w:lang w:eastAsia="ja-JP"/>
-              </w:rPr>
-            </w:pPr>
-          </w:p>
-        </w:tc>
-      </w:tr>
-      <w:tr>
-        <w:trPr>
-          <w:trHeight w:val="255"/>
-        </w:trPr>
-        <w:tc>
-          <w:tcPr>
-            <w:tcW w:w="1530" w:type="dxa"/>
-            <w:noWrap/>
-            <w:vAlign w:val="bottom"/>
-          </w:tcPr>
-          <w:p>
-            <w:pPr>
-              <w:widowControl/>
-              <w:spacing w:line="240" w:lineRule="auto"/>
-              <w:rPr>
-                <w:rFonts w:ascii="Arial" w:hAnsi="Arial" w:cs="Arial"/>
-                <w:lang w:eastAsia="ja-JP"/>
-              </w:rPr>
-            </w:pPr>
-          </w:p>
-        </w:tc>
-        <w:tc>
-          <w:tcPr>
-            <w:tcW w:w="738" w:type="dxa"/>
-            <w:noWrap/>
-            <w:vAlign w:val="bottom"/>
-          </w:tcPr>
-          <w:p>
-            <w:pPr>
-              <w:widowControl/>
-              <w:spacing w:line="240" w:lineRule="auto"/>
-              <w:rPr>
-                <w:rFonts w:ascii="Arial" w:hAnsi="Arial" w:cs="Arial"/>
-                <w:lang w:eastAsia="ja-JP"/>
-              </w:rPr>
-            </w:pPr>
-          </w:p>
-        </w:tc>
-        <w:tc>
-          <w:tcPr>
-            <w:tcW w:w="851" w:type="dxa"/>
-            <w:noWrap/>
-            <w:vAlign w:val="bottom"/>
-          </w:tcPr>
-          <w:p>
-            <w:pPr>
-              <w:widowControl/>
-              <w:spacing w:line="240" w:lineRule="auto"/>
-              <w:rPr>
-                <w:rFonts w:ascii="Arial" w:hAnsi="Arial" w:cs="Arial"/>
-                <w:lang w:eastAsia="ja-JP"/>
-              </w:rPr>
-            </w:pPr>
-          </w:p>
-        </w:tc>
-        <w:tc>
-          <w:tcPr>
-            <w:tcW w:w="1134" w:type="dxa"/>
-            <w:noWrap/>
-            <w:vAlign w:val="bottom"/>
-          </w:tcPr>
-          <w:p>
-            <w:pPr>
-              <w:widowControl/>
-              <w:spacing w:line="240" w:lineRule="auto"/>
-              <w:rPr>
-                <w:rFonts w:ascii="Arial" w:hAnsi="Arial" w:cs="Arial"/>
-                <w:lang w:eastAsia="ja-JP"/>
-              </w:rPr>
-            </w:pPr>
-          </w:p>
-        </w:tc>
-        <w:tc>
-          <w:tcPr>
-            <w:tcW w:w="1417" w:type="dxa"/>
-            <w:noWrap/>
-            <w:vAlign w:val="bottom"/>
-          </w:tcPr>
-          <w:p>
-            <w:pPr>
-              <w:rPr>
-                <w:rFonts w:ascii="Arial" w:hAnsi="Arial" w:cs="Arial"/>
-              </w:rPr>
-            </w:pPr>
-          </w:p>
-        </w:tc>
-        <w:tc>
-          <w:tcPr>
-            <w:tcW w:w="709" w:type="dxa"/>
-            <w:noWrap/>
-            <w:vAlign w:val="bottom"/>
-          </w:tcPr>
-          <w:p>
-            <w:pPr>
-              <w:widowControl/>
-              <w:spacing w:line="240" w:lineRule="auto"/>
-              <w:rPr>
-                <w:rFonts w:ascii="Arial" w:hAnsi="Arial" w:cs="Arial"/>
-                <w:lang w:eastAsia="ja-JP"/>
-              </w:rPr>
-            </w:pPr>
-          </w:p>
-        </w:tc>
-        <w:tc>
-          <w:tcPr>
-            <w:tcW w:w="1418" w:type="dxa"/>
-            <w:noWrap/>
-            <w:vAlign w:val="bottom"/>
-          </w:tcPr>
-          <w:p>
-            <w:pPr>
-              <w:widowControl/>
-              <w:spacing w:line="240" w:lineRule="auto"/>
-              <w:rPr>
-                <w:rFonts w:ascii="Arial" w:hAnsi="Arial" w:cs="Arial"/>
-                <w:lang w:eastAsia="ja-JP"/>
-              </w:rPr>
-            </w:pPr>
-          </w:p>
-        </w:tc>
-        <w:tc>
-          <w:tcPr>
-            <w:tcW w:w="850" w:type="dxa"/>
-            <w:noWrap/>
-            <w:vAlign w:val="bottom"/>
-          </w:tcPr>
-          <w:p>
-            <w:pPr>
-              <w:widowControl/>
-              <w:spacing w:line="240" w:lineRule="auto"/>
-              <w:rPr>
-                <w:rFonts w:ascii="Arial" w:hAnsi="Arial" w:cs="Arial"/>
-                <w:lang w:eastAsia="ja-JP"/>
-              </w:rPr>
-            </w:pPr>
-          </w:p>
-        </w:tc>
-        <w:tc>
-          <w:tcPr>
-            <w:tcW w:w="709" w:type="dxa"/>
-            <w:noWrap/>
-            <w:vAlign w:val="bottom"/>
-          </w:tcPr>
-          <w:p>
-            <w:pPr>
-              <w:widowControl/>
-              <w:spacing w:line="240" w:lineRule="auto"/>
-              <w:rPr>
-                <w:rFonts w:ascii="Arial" w:hAnsi="Arial" w:cs="Arial"/>
-                <w:lang w:eastAsia="ja-JP"/>
-              </w:rPr>
-            </w:pPr>
-          </w:p>
-        </w:tc>
-      </w:tr>
-      <w:tr>
-        <w:trPr>
-          <w:trHeight w:val="255"/>
-        </w:trPr>
-        <w:tc>
-          <w:tcPr>
-            <w:tcW w:w="1530" w:type="dxa"/>
-            <w:noWrap/>
-            <w:vAlign w:val="bottom"/>
-          </w:tcPr>
-          <w:p>
-            <w:pPr>
-              <w:rPr>
-                <w:rFonts w:ascii="Arial" w:hAnsi="Arial" w:cs="Arial"/>
-              </w:rPr>
-            </w:pPr>
-          </w:p>
-        </w:tc>
-        <w:tc>
-          <w:tcPr>
-            <w:tcW w:w="738" w:type="dxa"/>
-            <w:noWrap/>
-            <w:vAlign w:val="bottom"/>
-          </w:tcPr>
-          <w:p>
-            <w:pPr>
-              <w:widowControl/>
-              <w:spacing w:line="240" w:lineRule="auto"/>
-              <w:rPr>
-                <w:rFonts w:ascii="Arial" w:hAnsi="Arial" w:cs="Arial"/>
-                <w:lang w:eastAsia="ja-JP"/>
-              </w:rPr>
-            </w:pPr>
-          </w:p>
-        </w:tc>
-        <w:tc>
-          <w:tcPr>
-            <w:tcW w:w="851" w:type="dxa"/>
-            <w:noWrap/>
-            <w:vAlign w:val="bottom"/>
-          </w:tcPr>
-          <w:p>
-            <w:pPr>
-              <w:widowControl/>
-              <w:spacing w:line="240" w:lineRule="auto"/>
-              <w:rPr>
-                <w:rFonts w:ascii="Arial" w:hAnsi="Arial" w:cs="Arial"/>
-                <w:lang w:eastAsia="ja-JP"/>
-              </w:rPr>
-            </w:pPr>
-          </w:p>
-        </w:tc>
-        <w:tc>
-          <w:tcPr>
-            <w:tcW w:w="1134" w:type="dxa"/>
-            <w:noWrap/>
-            <w:vAlign w:val="bottom"/>
-          </w:tcPr>
-          <w:p>
-            <w:pPr>
-              <w:widowControl/>
-              <w:spacing w:line="240" w:lineRule="auto"/>
-              <w:rPr>
-                <w:rFonts w:ascii="Arial" w:hAnsi="Arial" w:cs="Arial"/>
-                <w:lang w:eastAsia="ja-JP"/>
-              </w:rPr>
-            </w:pPr>
-          </w:p>
-        </w:tc>
-        <w:tc>
-          <w:tcPr>
-            <w:tcW w:w="1417" w:type="dxa"/>
-            <w:noWrap/>
-            <w:vAlign w:val="bottom"/>
-          </w:tcPr>
-          <w:p>
-            <w:pPr>
-              <w:rPr>
-                <w:rFonts w:ascii="Arial" w:hAnsi="Arial" w:cs="Arial"/>
-              </w:rPr>
-            </w:pPr>
-          </w:p>
-        </w:tc>
-        <w:tc>
-          <w:tcPr>
-            <w:tcW w:w="709" w:type="dxa"/>
-            <w:noWrap/>
-            <w:vAlign w:val="bottom"/>
-          </w:tcPr>
-          <w:p>
-            <w:pPr>
-              <w:widowControl/>
-              <w:spacing w:line="240" w:lineRule="auto"/>
-              <w:rPr>
-                <w:rFonts w:ascii="Arial" w:hAnsi="Arial" w:cs="Arial"/>
-                <w:lang w:eastAsia="ja-JP"/>
-              </w:rPr>
-            </w:pPr>
-          </w:p>
-        </w:tc>
-        <w:tc>
-          <w:tcPr>
-            <w:tcW w:w="1418" w:type="dxa"/>
-            <w:noWrap/>
-            <w:vAlign w:val="bottom"/>
-          </w:tcPr>
-          <w:p>
-            <w:pPr>
-              <w:widowControl/>
-              <w:spacing w:line="240" w:lineRule="auto"/>
-              <w:rPr>
-                <w:rFonts w:ascii="Arial" w:hAnsi="Arial" w:cs="Arial"/>
-                <w:lang w:eastAsia="ja-JP"/>
-              </w:rPr>
-            </w:pPr>
-          </w:p>
-        </w:tc>
-        <w:tc>
-          <w:tcPr>
-            <w:tcW w:w="850" w:type="dxa"/>
-            <w:noWrap/>
-            <w:vAlign w:val="bottom"/>
-          </w:tcPr>
-          <w:p>
-            <w:pPr>
-              <w:widowControl/>
-              <w:spacing w:line="240" w:lineRule="auto"/>
-              <w:rPr>
-                <w:rFonts w:ascii="Arial" w:hAnsi="Arial" w:cs="Arial"/>
-                <w:lang w:eastAsia="ja-JP"/>
-              </w:rPr>
-            </w:pPr>
-          </w:p>
-        </w:tc>
-        <w:tc>
-          <w:tcPr>
-            <w:tcW w:w="709" w:type="dxa"/>
-            <w:noWrap/>
-            <w:vAlign w:val="bottom"/>
-          </w:tcPr>
-          <w:p>
-            <w:pPr>
-              <w:widowControl/>
-              <w:spacing w:line="240" w:lineRule="auto"/>
-              <w:rPr>
-                <w:rFonts w:ascii="Arial" w:hAnsi="Arial" w:cs="Arial"/>
-                <w:lang w:eastAsia="ja-JP"/>
-              </w:rPr>
-            </w:pPr>
-          </w:p>
-        </w:tc>
-      </w:tr>
-      <w:tr>
-        <w:trPr>
-          <w:trHeight w:val="255"/>
-        </w:trPr>
-        <w:tc>
-          <w:tcPr>
-            <w:tcW w:w="1530" w:type="dxa"/>
-            <w:noWrap/>
-            <w:vAlign w:val="bottom"/>
-          </w:tcPr>
-          <w:p>
-            <w:pPr>
-              <w:rPr>
-                <w:rFonts w:ascii="Arial" w:hAnsi="Arial" w:cs="Arial"/>
-              </w:rPr>
-            </w:pPr>
-          </w:p>
-        </w:tc>
-        <w:tc>
-          <w:tcPr>
-            <w:tcW w:w="738" w:type="dxa"/>
-            <w:noWrap/>
-            <w:vAlign w:val="bottom"/>
-          </w:tcPr>
-          <w:p>
-            <w:pPr>
-              <w:widowControl/>
-              <w:spacing w:line="240" w:lineRule="auto"/>
-              <w:rPr>
-                <w:rFonts w:ascii="Arial" w:hAnsi="Arial" w:cs="Arial"/>
-                <w:lang w:eastAsia="ja-JP"/>
-              </w:rPr>
-            </w:pPr>
-          </w:p>
-        </w:tc>
-        <w:tc>
-          <w:tcPr>
-            <w:tcW w:w="851" w:type="dxa"/>
-            <w:noWrap/>
-            <w:vAlign w:val="bottom"/>
-          </w:tcPr>
-          <w:p>
-            <w:pPr>
-              <w:widowControl/>
-              <w:spacing w:line="240" w:lineRule="auto"/>
-              <w:rPr>
-                <w:rFonts w:ascii="Arial" w:hAnsi="Arial" w:cs="Arial"/>
-                <w:lang w:eastAsia="ja-JP"/>
-              </w:rPr>
-            </w:pPr>
-          </w:p>
-        </w:tc>
-        <w:tc>
-          <w:tcPr>
-            <w:tcW w:w="1134" w:type="dxa"/>
-            <w:noWrap/>
-            <w:vAlign w:val="bottom"/>
-          </w:tcPr>
-          <w:p>
-            <w:pPr>
-              <w:widowControl/>
-              <w:spacing w:line="240" w:lineRule="auto"/>
-              <w:rPr>
-                <w:rFonts w:ascii="Arial" w:hAnsi="Arial" w:cs="Arial"/>
-                <w:lang w:eastAsia="ja-JP"/>
-              </w:rPr>
-            </w:pPr>
-          </w:p>
-        </w:tc>
-        <w:tc>
-          <w:tcPr>
-            <w:tcW w:w="1417" w:type="dxa"/>
-            <w:noWrap/>
-            <w:vAlign w:val="bottom"/>
-          </w:tcPr>
-          <w:p>
-            <w:pPr>
-              <w:rPr>
-                <w:rFonts w:ascii="Arial" w:hAnsi="Arial" w:cs="Arial"/>
-              </w:rPr>
-            </w:pPr>
-          </w:p>
-        </w:tc>
-        <w:tc>
-          <w:tcPr>
-            <w:tcW w:w="709" w:type="dxa"/>
-            <w:noWrap/>
-            <w:vAlign w:val="bottom"/>
-          </w:tcPr>
-          <w:p>
-            <w:pPr>
-              <w:widowControl/>
-              <w:spacing w:line="240" w:lineRule="auto"/>
-              <w:rPr>
-                <w:rFonts w:ascii="Arial" w:hAnsi="Arial" w:cs="Arial"/>
-                <w:lang w:eastAsia="ja-JP"/>
-              </w:rPr>
-            </w:pPr>
-          </w:p>
-        </w:tc>
-        <w:tc>
-          <w:tcPr>
-            <w:tcW w:w="1418" w:type="dxa"/>
-            <w:noWrap/>
-            <w:vAlign w:val="bottom"/>
-          </w:tcPr>
-          <w:p>
-            <w:pPr>
-              <w:widowControl/>
-              <w:spacing w:line="240" w:lineRule="auto"/>
-              <w:rPr>
-                <w:rFonts w:ascii="Arial" w:hAnsi="Arial" w:cs="Arial"/>
-                <w:lang w:eastAsia="ja-JP"/>
-              </w:rPr>
-            </w:pPr>
-          </w:p>
-        </w:tc>
-        <w:tc>
-          <w:tcPr>
-            <w:tcW w:w="850" w:type="dxa"/>
-            <w:noWrap/>
-            <w:vAlign w:val="bottom"/>
-          </w:tcPr>
-          <w:p>
-            <w:pPr>
-              <w:widowControl/>
-              <w:spacing w:line="240" w:lineRule="auto"/>
-              <w:rPr>
-                <w:rFonts w:ascii="Arial" w:hAnsi="Arial" w:cs="Arial"/>
-                <w:lang w:eastAsia="ja-JP"/>
-              </w:rPr>
-            </w:pPr>
-          </w:p>
-        </w:tc>
-        <w:tc>
-          <w:tcPr>
-            <w:tcW w:w="709" w:type="dxa"/>
-            <w:noWrap/>
-            <w:vAlign w:val="bottom"/>
-          </w:tcPr>
-          <w:p>
-            <w:pPr>
-              <w:widowControl/>
-              <w:spacing w:line="240" w:lineRule="auto"/>
-              <w:rPr>
-                <w:rFonts w:ascii="Arial" w:hAnsi="Arial" w:cs="Arial"/>
-                <w:lang w:eastAsia="ja-JP"/>
-              </w:rPr>
-            </w:pPr>
-          </w:p>
-        </w:tc>
-      </w:tr>
-      <w:tr>
-        <w:trPr>
-          <w:trHeight w:val="255"/>
-        </w:trPr>
-        <w:tc>
-          <w:tcPr>
-            <w:tcW w:w="1530" w:type="dxa"/>
-            <w:noWrap/>
-            <w:vAlign w:val="bottom"/>
-          </w:tcPr>
-          <w:p>
-            <w:pPr>
-              <w:rPr>
-                <w:rFonts w:ascii="Arial" w:hAnsi="Arial" w:cs="Arial"/>
-              </w:rPr>
-            </w:pPr>
-          </w:p>
-        </w:tc>
-        <w:tc>
-          <w:tcPr>
-            <w:tcW w:w="738" w:type="dxa"/>
-            <w:noWrap/>
-            <w:vAlign w:val="bottom"/>
-          </w:tcPr>
-          <w:p>
-            <w:pPr>
-              <w:widowControl/>
-              <w:spacing w:line="240" w:lineRule="auto"/>
-              <w:rPr>
-                <w:rFonts w:ascii="Arial" w:hAnsi="Arial" w:cs="Arial"/>
-                <w:lang w:eastAsia="ja-JP"/>
-              </w:rPr>
-            </w:pPr>
-          </w:p>
-        </w:tc>
-        <w:tc>
-          <w:tcPr>
-            <w:tcW w:w="851" w:type="dxa"/>
-            <w:noWrap/>
-            <w:vAlign w:val="bottom"/>
-          </w:tcPr>
-          <w:p>
-            <w:pPr>
-              <w:widowControl/>
-              <w:spacing w:line="240" w:lineRule="auto"/>
-              <w:rPr>
-                <w:rFonts w:ascii="Arial" w:hAnsi="Arial" w:cs="Arial"/>
-                <w:lang w:eastAsia="ja-JP"/>
-              </w:rPr>
-            </w:pPr>
-          </w:p>
-        </w:tc>
-        <w:tc>
-          <w:tcPr>
-            <w:tcW w:w="1134" w:type="dxa"/>
-            <w:noWrap/>
-            <w:vAlign w:val="bottom"/>
-          </w:tcPr>
-          <w:p>
-            <w:pPr>
-              <w:widowControl/>
-              <w:spacing w:line="240" w:lineRule="auto"/>
-              <w:rPr>
-                <w:rFonts w:ascii="Arial" w:hAnsi="Arial" w:cs="Arial"/>
-                <w:lang w:eastAsia="ja-JP"/>
-              </w:rPr>
-            </w:pPr>
-          </w:p>
-        </w:tc>
-        <w:tc>
-          <w:tcPr>
-            <w:tcW w:w="1417" w:type="dxa"/>
-            <w:noWrap/>
-            <w:vAlign w:val="bottom"/>
-          </w:tcPr>
-          <w:p/>
-        </w:tc>
-        <w:tc>
-          <w:tcPr>
-            <w:tcW w:w="709" w:type="dxa"/>
-            <w:noWrap/>
-            <w:vAlign w:val="bottom"/>
-          </w:tcPr>
-          <w:p>
-            <w:pPr>
-              <w:widowControl/>
-              <w:spacing w:line="240" w:lineRule="auto"/>
-              <w:rPr>
-                <w:rFonts w:ascii="Arial" w:hAnsi="Arial" w:cs="Arial"/>
-                <w:lang w:eastAsia="ja-JP"/>
-              </w:rPr>
-            </w:pPr>
-          </w:p>
-        </w:tc>
-        <w:tc>
-          <w:tcPr>
-            <w:tcW w:w="1418" w:type="dxa"/>
-            <w:noWrap/>
-            <w:vAlign w:val="bottom"/>
-          </w:tcPr>
-          <w:p>
-            <w:pPr>
-              <w:widowControl/>
-              <w:spacing w:line="240" w:lineRule="auto"/>
-              <w:rPr>
-                <w:rFonts w:ascii="Arial" w:hAnsi="Arial" w:cs="Arial"/>
-                <w:lang w:eastAsia="ja-JP"/>
-              </w:rPr>
-            </w:pPr>
-          </w:p>
-        </w:tc>
-        <w:tc>
-          <w:tcPr>
-            <w:tcW w:w="850" w:type="dxa"/>
-            <w:noWrap/>
-            <w:vAlign w:val="bottom"/>
-          </w:tcPr>
-          <w:p>
-            <w:pPr>
-              <w:widowControl/>
-              <w:spacing w:line="240" w:lineRule="auto"/>
-              <w:rPr>
-                <w:rFonts w:ascii="Arial" w:hAnsi="Arial" w:cs="Arial"/>
-                <w:lang w:eastAsia="ja-JP"/>
-              </w:rPr>
-            </w:pPr>
-          </w:p>
-        </w:tc>
-        <w:tc>
-          <w:tcPr>
-            <w:tcW w:w="709" w:type="dxa"/>
-            <w:noWrap/>
-            <w:vAlign w:val="bottom"/>
-          </w:tcPr>
-          <w:p>
-            <w:pPr>
-              <w:widowControl/>
-              <w:spacing w:line="240" w:lineRule="auto"/>
-              <w:rPr>
-                <w:rFonts w:ascii="Arial" w:hAnsi="Arial" w:cs="Arial"/>
-                <w:lang w:eastAsia="ja-JP"/>
-              </w:rPr>
-            </w:pPr>
-          </w:p>
-        </w:tc>
-      </w:tr>
-      <w:tr>
-        <w:trPr>
-          <w:trHeight w:val="255"/>
-        </w:trPr>
-        <w:tc>
-          <w:tcPr>
-            <w:tcW w:w="1530" w:type="dxa"/>
-            <w:noWrap/>
-            <w:vAlign w:val="bottom"/>
-          </w:tcPr>
-          <w:p>
-            <w:pPr>
-              <w:rPr>
-                <w:rFonts w:ascii="Arial" w:hAnsi="Arial" w:cs="Arial"/>
-              </w:rPr>
-            </w:pPr>
-          </w:p>
-        </w:tc>
-        <w:tc>
-          <w:tcPr>
-            <w:tcW w:w="738" w:type="dxa"/>
-            <w:noWrap/>
-            <w:vAlign w:val="bottom"/>
-          </w:tcPr>
-          <w:p>
-            <w:pPr>
-              <w:widowControl/>
-              <w:spacing w:line="240" w:lineRule="auto"/>
-              <w:rPr>
-                <w:rFonts w:ascii="Arial" w:hAnsi="Arial" w:cs="Arial"/>
-                <w:lang w:eastAsia="ja-JP"/>
-              </w:rPr>
-            </w:pPr>
-          </w:p>
-        </w:tc>
-        <w:tc>
-          <w:tcPr>
-            <w:tcW w:w="851" w:type="dxa"/>
-            <w:noWrap/>
-            <w:vAlign w:val="bottom"/>
-          </w:tcPr>
-          <w:p>
-            <w:pPr>
-              <w:widowControl/>
-              <w:spacing w:line="240" w:lineRule="auto"/>
-              <w:rPr>
-                <w:rFonts w:ascii="Arial" w:hAnsi="Arial" w:cs="Arial"/>
-                <w:lang w:eastAsia="ja-JP"/>
-              </w:rPr>
-            </w:pPr>
-          </w:p>
-        </w:tc>
-        <w:tc>
-          <w:tcPr>
-            <w:tcW w:w="1134" w:type="dxa"/>
-            <w:noWrap/>
-            <w:vAlign w:val="bottom"/>
-          </w:tcPr>
-          <w:p>
-            <w:pPr>
-              <w:widowControl/>
-              <w:spacing w:line="240" w:lineRule="auto"/>
-              <w:rPr>
-                <w:rFonts w:ascii="Arial" w:hAnsi="Arial" w:cs="Arial"/>
-                <w:lang w:eastAsia="ja-JP"/>
-              </w:rPr>
-            </w:pPr>
-          </w:p>
-        </w:tc>
-        <w:tc>
-          <w:tcPr>
-            <w:tcW w:w="1417" w:type="dxa"/>
-            <w:noWrap/>
-            <w:vAlign w:val="bottom"/>
-          </w:tcPr>
-          <w:p/>
-        </w:tc>
-        <w:tc>
-          <w:tcPr>
-            <w:tcW w:w="709" w:type="dxa"/>
-            <w:noWrap/>
-            <w:vAlign w:val="bottom"/>
-          </w:tcPr>
-          <w:p>
-            <w:pPr>
-              <w:widowControl/>
-              <w:spacing w:line="240" w:lineRule="auto"/>
-              <w:rPr>
-                <w:rFonts w:ascii="Arial" w:hAnsi="Arial" w:cs="Arial"/>
-                <w:lang w:eastAsia="ja-JP"/>
-              </w:rPr>
-            </w:pPr>
-          </w:p>
-        </w:tc>
-        <w:tc>
-          <w:tcPr>
-            <w:tcW w:w="1418" w:type="dxa"/>
-            <w:noWrap/>
-            <w:vAlign w:val="bottom"/>
-          </w:tcPr>
-          <w:p>
-            <w:pPr>
-              <w:widowControl/>
-              <w:spacing w:line="240" w:lineRule="auto"/>
-              <w:rPr>
-                <w:rFonts w:ascii="Arial" w:hAnsi="Arial" w:cs="Arial"/>
-                <w:lang w:eastAsia="ja-JP"/>
-              </w:rPr>
-            </w:pPr>
-          </w:p>
-        </w:tc>
-        <w:tc>
-          <w:tcPr>
-            <w:tcW w:w="850" w:type="dxa"/>
-            <w:noWrap/>
-            <w:vAlign w:val="bottom"/>
-          </w:tcPr>
-          <w:p>
-            <w:pPr>
-              <w:widowControl/>
-              <w:spacing w:line="240" w:lineRule="auto"/>
-              <w:rPr>
-                <w:rFonts w:ascii="Arial" w:hAnsi="Arial" w:cs="Arial"/>
-                <w:lang w:eastAsia="ja-JP"/>
-              </w:rPr>
-            </w:pPr>
+            <w:r>
+              <w:rPr>
+                <w:rFonts w:ascii="Arial" w:hAnsi="Arial" w:cs="Arial"/>
+                <w:lang w:eastAsia="ja-JP"/>
+              </w:rPr>
+              <w:t>4,5</w:t>
+            </w:r>
           </w:p>
         </w:tc>
         <w:tc>
@@ -2872,6 +2350,16 @@
         <w:t>.</w:t>
       </w:r>
     </w:p>
+    <w:p/>
+    <w:p/>
+    <w:p/>
+    <w:p/>
+    <w:p/>
+    <w:p/>
+    <w:p/>
+    <w:p/>
+    <w:p/>
+    <w:p/>
     <w:p>
       <w:pPr>
         <w:pStyle w:val="Ttulo1"/>
@@ -3101,8 +2589,8 @@
       </w:pPr>
     </w:p>
     <w:sectPr>
-      <w:headerReference w:type="default" r:id="rId7"/>
-      <w:footerReference w:type="default" r:id="rId8"/>
+      <w:headerReference w:type="default" r:id="rId13"/>
+      <w:footerReference w:type="default" r:id="rId14"/>
       <w:pgSz w:w="12240" w:h="15840" w:code="1"/>
       <w:pgMar w:top="1440" w:right="1041" w:bottom="1440" w:left="1440" w:header="720" w:footer="720" w:gutter="0"/>
       <w:cols w:space="720"/>
@@ -3256,7 +2744,7 @@
               <w:rStyle w:val="Nmerodepgina"/>
               <w:noProof/>
             </w:rPr>
-            <w:t>1</w:t>
+            <w:t>2</w:t>
           </w:r>
           <w:r>
             <w:rPr>
@@ -3289,7 +2777,7 @@
                 <w:noProof/>
                 <w:lang w:val="en-US"/>
               </w:rPr>
-              <w:t>2</w:t>
+              <w:t>3</w:t>
             </w:r>
           </w:fldSimple>
         </w:p>
@@ -3459,7 +2947,7 @@
             <w:t>/</w:t>
           </w:r>
           <w:r>
-            <w:t>10</w:t>
+            <w:t>12</w:t>
           </w:r>
           <w:r>
             <w:t>/2013</w:t>

</xml_diff>